<commit_message>
I have updated sprint backlog 1
</commit_message>
<xml_diff>
--- a/backlogs/sprint backlog 1.docx
+++ b/backlogs/sprint backlog 1.docx
@@ -402,8 +402,19 @@
                 <w:szCs w:val="28"/>
                 <w:lang w:val="en-US"/>
               </w:rPr>
-              <w:t>As a user, I want to c</w:t>
-            </w:r>
+              <w:t>As a user, I want to check the stock database</w:t>
+            </w:r>
+          </w:p>
+          <w:p>
+            <w:pPr>
+              <w:jc w:val="center"/>
+              <w:rPr>
+                <w:rFonts w:ascii="Times New Roman" w:hAnsi="Times New Roman" w:cs="Times New Roman"/>
+                <w:sz w:val="32"/>
+                <w:szCs w:val="32"/>
+                <w:lang w:val="en-US"/>
+              </w:rPr>
+            </w:pPr>
             <w:r>
               <w:rPr>
                 <w:rFonts w:ascii="Times New Roman" w:hAnsi="Times New Roman" w:cs="Times New Roman"/>
@@ -411,54 +422,7 @@
                 <w:szCs w:val="28"/>
                 <w:lang w:val="en-US"/>
               </w:rPr>
-              <w:t>heck the stock database</w:t>
-            </w:r>
-          </w:p>
-          <w:p>
-            <w:pPr>
-              <w:jc w:val="center"/>
-              <w:rPr>
-                <w:rFonts w:ascii="Times New Roman" w:hAnsi="Times New Roman" w:cs="Times New Roman"/>
-                <w:sz w:val="32"/>
-                <w:szCs w:val="32"/>
-                <w:lang w:val="en-US"/>
-              </w:rPr>
-            </w:pPr>
-            <w:r>
-              <w:rPr>
-                <w:rFonts w:ascii="Times New Roman" w:hAnsi="Times New Roman" w:cs="Times New Roman"/>
-                <w:sz w:val="28"/>
-                <w:szCs w:val="28"/>
-                <w:lang w:val="en-US"/>
-              </w:rPr>
-              <w:t>o</w:t>
-            </w:r>
-            <w:r>
-              <w:rPr>
-                <w:rFonts w:ascii="Times New Roman" w:hAnsi="Times New Roman" w:cs="Times New Roman"/>
-                <w:sz w:val="28"/>
-                <w:szCs w:val="28"/>
-                <w:lang w:val="en-US"/>
-              </w:rPr>
-              <w:t>f products</w:t>
-            </w:r>
-            <w:r>
-              <w:rPr>
-                <w:rFonts w:ascii="Times New Roman" w:hAnsi="Times New Roman" w:cs="Times New Roman"/>
-                <w:sz w:val="28"/>
-                <w:szCs w:val="28"/>
-                <w:lang w:val="en-US"/>
-              </w:rPr>
-              <w:t xml:space="preserve"> so that </w:t>
-            </w:r>
-            <w:r>
-              <w:rPr>
-                <w:rFonts w:ascii="Times New Roman" w:hAnsi="Times New Roman" w:cs="Times New Roman"/>
-                <w:sz w:val="28"/>
-                <w:szCs w:val="28"/>
-                <w:lang w:val="en-US"/>
-              </w:rPr>
-              <w:t>I can check all the available products, its quantity and price at the same time in stock database</w:t>
+              <w:t>of products so that I can check all the available products, its quantity and price at the same time in stock database</w:t>
             </w:r>
           </w:p>
         </w:tc>
@@ -483,7 +447,34 @@
                 <w:szCs w:val="32"/>
                 <w:lang w:val="en-US"/>
               </w:rPr>
-              <w:t>Design UI for reservation window and write code for that</w:t>
+              <w:t xml:space="preserve">Design user interface for viewing </w:t>
+            </w:r>
+            <w:r>
+              <w:rPr>
+                <w:rFonts w:ascii="Times New Roman" w:hAnsi="Times New Roman" w:cs="Times New Roman"/>
+                <w:sz w:val="32"/>
+                <w:szCs w:val="32"/>
+                <w:lang w:val="en-US"/>
+              </w:rPr>
+              <w:t xml:space="preserve">stock of </w:t>
+            </w:r>
+            <w:r>
+              <w:rPr>
+                <w:rFonts w:ascii="Times New Roman" w:hAnsi="Times New Roman" w:cs="Times New Roman"/>
+                <w:sz w:val="32"/>
+                <w:szCs w:val="32"/>
+                <w:lang w:val="en-US"/>
+              </w:rPr>
+              <w:t>product</w:t>
+            </w:r>
+            <w:r>
+              <w:rPr>
+                <w:rFonts w:ascii="Times New Roman" w:hAnsi="Times New Roman" w:cs="Times New Roman"/>
+                <w:sz w:val="32"/>
+                <w:szCs w:val="32"/>
+                <w:lang w:val="en-US"/>
+              </w:rPr>
+              <w:t>s on the window</w:t>
             </w:r>
           </w:p>
         </w:tc>
@@ -699,7 +690,16 @@
                 <w:szCs w:val="32"/>
                 <w:lang w:val="en-US"/>
               </w:rPr>
-              <w:t>create a database table for storing products information and connect it with the reservation window</w:t>
+              <w:t xml:space="preserve">create a database table for storing products information and connect it </w:t>
+            </w:r>
+            <w:r>
+              <w:rPr>
+                <w:rFonts w:ascii="Times New Roman" w:hAnsi="Times New Roman" w:cs="Times New Roman"/>
+                <w:sz w:val="32"/>
+                <w:szCs w:val="32"/>
+                <w:lang w:val="en-US"/>
+              </w:rPr>
+              <w:t>with the stock window to view</w:t>
             </w:r>
           </w:p>
         </w:tc>
@@ -915,7 +915,25 @@
                 <w:szCs w:val="32"/>
                 <w:lang w:val="en-US"/>
               </w:rPr>
-              <w:t>Test the reservation window whether it is working or not</w:t>
+              <w:t xml:space="preserve">Test the </w:t>
+            </w:r>
+            <w:r>
+              <w:rPr>
+                <w:rFonts w:ascii="Times New Roman" w:hAnsi="Times New Roman" w:cs="Times New Roman"/>
+                <w:sz w:val="32"/>
+                <w:szCs w:val="32"/>
+                <w:lang w:val="en-US"/>
+              </w:rPr>
+              <w:t xml:space="preserve">UI for viewing stock </w:t>
+            </w:r>
+            <w:r>
+              <w:rPr>
+                <w:rFonts w:ascii="Times New Roman" w:hAnsi="Times New Roman" w:cs="Times New Roman"/>
+                <w:sz w:val="32"/>
+                <w:szCs w:val="32"/>
+                <w:lang w:val="en-US"/>
+              </w:rPr>
+              <w:t>window whether it is working or not</w:t>
             </w:r>
           </w:p>
         </w:tc>

</xml_diff>